<commit_message>
modified lesson 3 reflection
</commit_message>
<xml_diff>
--- a/lesson-3-reflection-prompts.docx
+++ b/lesson-3-reflection-prompts.docx
@@ -451,8 +451,196 @@
           <w:szCs w:val="20"/>
           <w:lang w:eastAsia="en-GB"/>
         </w:rPr>
-        <w:t xml:space="preserve">    Fill in your answer here</w:t>
-      </w:r>
+        <w:t xml:space="preserve">    </w:t>
+      </w:r>
+      <w:r>
+        <w:rPr>
+          <w:rFonts w:ascii="Courier New" w:eastAsia="Times New Roman" w:hAnsi="Courier New" w:cs="Courier New"/>
+          <w:color w:val="000000"/>
+          <w:sz w:val="20"/>
+          <w:szCs w:val="20"/>
+          <w:lang w:eastAsia="en-GB"/>
+        </w:rPr>
+        <w:t xml:space="preserve">Forks clone a repository on a </w:t>
+      </w:r>
+      <w:proofErr w:type="spellStart"/>
+      <w:r>
+        <w:rPr>
+          <w:rFonts w:ascii="Courier New" w:eastAsia="Times New Roman" w:hAnsi="Courier New" w:cs="Courier New"/>
+          <w:color w:val="000000"/>
+          <w:sz w:val="20"/>
+          <w:szCs w:val="20"/>
+          <w:lang w:eastAsia="en-GB"/>
+        </w:rPr>
+        <w:t>GitHub</w:t>
+      </w:r>
+      <w:proofErr w:type="spellEnd"/>
+      <w:r>
+        <w:rPr>
+          <w:rFonts w:ascii="Courier New" w:eastAsia="Times New Roman" w:hAnsi="Courier New" w:cs="Courier New"/>
+          <w:color w:val="000000"/>
+          <w:sz w:val="20"/>
+          <w:szCs w:val="20"/>
+          <w:lang w:eastAsia="en-GB"/>
+        </w:rPr>
+        <w:t xml:space="preserve"> </w:t>
+      </w:r>
+      <w:proofErr w:type="spellStart"/>
+      <w:r>
+        <w:rPr>
+          <w:rFonts w:ascii="Courier New" w:eastAsia="Times New Roman" w:hAnsi="Courier New" w:cs="Courier New"/>
+          <w:color w:val="000000"/>
+          <w:sz w:val="20"/>
+          <w:szCs w:val="20"/>
+          <w:lang w:eastAsia="en-GB"/>
+        </w:rPr>
+        <w:t>accountto</w:t>
+      </w:r>
+      <w:proofErr w:type="spellEnd"/>
+      <w:r>
+        <w:rPr>
+          <w:rFonts w:ascii="Courier New" w:eastAsia="Times New Roman" w:hAnsi="Courier New" w:cs="Courier New"/>
+          <w:color w:val="000000"/>
+          <w:sz w:val="20"/>
+          <w:szCs w:val="20"/>
+          <w:lang w:eastAsia="en-GB"/>
+        </w:rPr>
+        <w:t xml:space="preserve"> another </w:t>
+      </w:r>
+      <w:proofErr w:type="spellStart"/>
+      <w:r>
+        <w:rPr>
+          <w:rFonts w:ascii="Courier New" w:eastAsia="Times New Roman" w:hAnsi="Courier New" w:cs="Courier New"/>
+          <w:color w:val="000000"/>
+          <w:sz w:val="20"/>
+          <w:szCs w:val="20"/>
+          <w:lang w:eastAsia="en-GB"/>
+        </w:rPr>
+        <w:t>Github</w:t>
+      </w:r>
+      <w:proofErr w:type="spellEnd"/>
+      <w:r>
+        <w:rPr>
+          <w:rFonts w:ascii="Courier New" w:eastAsia="Times New Roman" w:hAnsi="Courier New" w:cs="Courier New"/>
+          <w:color w:val="000000"/>
+          <w:sz w:val="20"/>
+          <w:szCs w:val="20"/>
+          <w:lang w:eastAsia="en-GB"/>
+        </w:rPr>
+        <w:t xml:space="preserve"> account</w:t>
+      </w:r>
+    </w:p>
+    <w:p>
+      <w:pPr>
+        <w:tabs>
+          <w:tab w:val="left" w:pos="916"/>
+          <w:tab w:val="left" w:pos="1832"/>
+          <w:tab w:val="left" w:pos="2748"/>
+          <w:tab w:val="left" w:pos="3664"/>
+          <w:tab w:val="left" w:pos="4580"/>
+          <w:tab w:val="left" w:pos="5496"/>
+          <w:tab w:val="left" w:pos="6412"/>
+          <w:tab w:val="left" w:pos="7328"/>
+          <w:tab w:val="left" w:pos="8244"/>
+          <w:tab w:val="left" w:pos="9160"/>
+          <w:tab w:val="left" w:pos="10076"/>
+          <w:tab w:val="left" w:pos="10992"/>
+          <w:tab w:val="left" w:pos="11908"/>
+          <w:tab w:val="left" w:pos="12824"/>
+          <w:tab w:val="left" w:pos="13740"/>
+          <w:tab w:val="left" w:pos="14656"/>
+        </w:tabs>
+        <w:spacing w:after="0" w:line="240" w:lineRule="auto"/>
+        <w:rPr>
+          <w:rFonts w:ascii="Courier New" w:eastAsia="Times New Roman" w:hAnsi="Courier New" w:cs="Courier New"/>
+          <w:color w:val="000000"/>
+          <w:sz w:val="20"/>
+          <w:szCs w:val="20"/>
+          <w:lang w:eastAsia="en-GB"/>
+        </w:rPr>
+      </w:pPr>
+      <w:r>
+        <w:rPr>
+          <w:rFonts w:ascii="Courier New" w:eastAsia="Times New Roman" w:hAnsi="Courier New" w:cs="Courier New"/>
+          <w:color w:val="000000"/>
+          <w:sz w:val="20"/>
+          <w:szCs w:val="20"/>
+          <w:lang w:eastAsia="en-GB"/>
+        </w:rPr>
+        <w:t xml:space="preserve">    Clones makes a copy of existing repository from local to remote account or vice versa or from local to local or remote to remote</w:t>
+      </w:r>
+    </w:p>
+    <w:p>
+      <w:pPr>
+        <w:tabs>
+          <w:tab w:val="left" w:pos="916"/>
+          <w:tab w:val="left" w:pos="1832"/>
+          <w:tab w:val="left" w:pos="2748"/>
+          <w:tab w:val="left" w:pos="3664"/>
+          <w:tab w:val="left" w:pos="4580"/>
+          <w:tab w:val="left" w:pos="5496"/>
+          <w:tab w:val="left" w:pos="6412"/>
+          <w:tab w:val="left" w:pos="7328"/>
+          <w:tab w:val="left" w:pos="8244"/>
+          <w:tab w:val="left" w:pos="9160"/>
+          <w:tab w:val="left" w:pos="10076"/>
+          <w:tab w:val="left" w:pos="10992"/>
+          <w:tab w:val="left" w:pos="11908"/>
+          <w:tab w:val="left" w:pos="12824"/>
+          <w:tab w:val="left" w:pos="13740"/>
+          <w:tab w:val="left" w:pos="14656"/>
+        </w:tabs>
+        <w:spacing w:after="0" w:line="240" w:lineRule="auto"/>
+        <w:rPr>
+          <w:rFonts w:ascii="Courier New" w:eastAsia="Times New Roman" w:hAnsi="Courier New" w:cs="Courier New"/>
+          <w:color w:val="000000"/>
+          <w:sz w:val="20"/>
+          <w:szCs w:val="20"/>
+          <w:lang w:eastAsia="en-GB"/>
+        </w:rPr>
+      </w:pPr>
+      <w:r>
+        <w:rPr>
+          <w:rFonts w:ascii="Courier New" w:eastAsia="Times New Roman" w:hAnsi="Courier New" w:cs="Courier New"/>
+          <w:color w:val="000000"/>
+          <w:sz w:val="20"/>
+          <w:szCs w:val="20"/>
+          <w:lang w:eastAsia="en-GB"/>
+        </w:rPr>
+        <w:t>Branches are linear representation of commits</w:t>
+      </w:r>
+    </w:p>
+    <w:p>
+      <w:pPr>
+        <w:tabs>
+          <w:tab w:val="left" w:pos="916"/>
+          <w:tab w:val="left" w:pos="1832"/>
+          <w:tab w:val="left" w:pos="2748"/>
+          <w:tab w:val="left" w:pos="3664"/>
+          <w:tab w:val="left" w:pos="4580"/>
+          <w:tab w:val="left" w:pos="5496"/>
+          <w:tab w:val="left" w:pos="6412"/>
+          <w:tab w:val="left" w:pos="7328"/>
+          <w:tab w:val="left" w:pos="8244"/>
+          <w:tab w:val="left" w:pos="9160"/>
+          <w:tab w:val="left" w:pos="10076"/>
+          <w:tab w:val="left" w:pos="10992"/>
+          <w:tab w:val="left" w:pos="11908"/>
+          <w:tab w:val="left" w:pos="12824"/>
+          <w:tab w:val="left" w:pos="13740"/>
+          <w:tab w:val="left" w:pos="14656"/>
+        </w:tabs>
+        <w:spacing w:after="0" w:line="240" w:lineRule="auto"/>
+        <w:rPr>
+          <w:rFonts w:ascii="Courier New" w:eastAsia="Times New Roman" w:hAnsi="Courier New" w:cs="Courier New"/>
+          <w:color w:val="000000"/>
+          <w:sz w:val="20"/>
+          <w:szCs w:val="20"/>
+          <w:lang w:eastAsia="en-GB"/>
+        </w:rPr>
+      </w:pPr>
+      <w:bookmarkStart w:id="0" w:name="_GoBack"/>
+      <w:bookmarkEnd w:id="0"/>
     </w:p>
     <w:p>
       <w:pPr>
@@ -927,7 +1115,6 @@
           <w:lang w:eastAsia="en-GB"/>
         </w:rPr>
       </w:pPr>
-      <w:bookmarkStart w:id="0" w:name="_GoBack"/>
       <w:r>
         <w:rPr>
           <w:rFonts w:ascii="Courier New" w:eastAsia="Times New Roman" w:hAnsi="Courier New" w:cs="Courier New"/>
@@ -940,7 +1127,6 @@
         <w:t>When would you want to make changes in a separate branch rather than directly in master?  What benefits does each approach have?</w:t>
       </w:r>
     </w:p>
-    <w:bookmarkEnd w:id="0"/>
     <w:p>
       <w:pPr>
         <w:tabs>

</xml_diff>